<commit_message>
I am so tired right now.  Here is the latest update
</commit_message>
<xml_diff>
--- a/Classes for game.docx
+++ b/Classes for game.docx
@@ -142,59 +142,74 @@
           <w:numId w:val="1"/>
         </w:numPr>
       </w:pPr>
-      <w:r>
-        <w:t xml:space="preserve">Verbs(): this is a list of </w:t>
+      <w:proofErr w:type="gramStart"/>
+      <w:r>
+        <w:t>Verbs(</w:t>
+      </w:r>
+      <w:proofErr w:type="gramEnd"/>
+      <w:r>
+        <w:t xml:space="preserve">): this is a list of </w:t>
       </w:r>
       <w:r>
         <w:t>verb commands that can be used on</w:t>
       </w:r>
       <w:r>
-        <w:t xml:space="preserve"> GameObjects.  </w:t>
-      </w:r>
-    </w:p>
-    <w:p>
-      <w:pPr>
-        <w:pStyle w:val="ListParagraph"/>
-        <w:numPr>
-          <w:ilvl w:val="1"/>
-          <w:numId w:val="1"/>
-        </w:numPr>
-      </w:pPr>
-      <w:r>
-        <w:t>In</w:t>
-      </w:r>
-      <w:r>
-        <w:t>ventory(): int, this will return the number of GameObjects inside a given GameObject</w:t>
-      </w:r>
-    </w:p>
-    <w:p>
-      <w:pPr>
-        <w:pStyle w:val="ListParagraph"/>
-        <w:numPr>
-          <w:ilvl w:val="1"/>
-          <w:numId w:val="1"/>
-        </w:numPr>
-      </w:pPr>
-      <w:r>
-        <w:t xml:space="preserve">Inventory(): [Human Readable]String, this will print out a full descriptive list of all items in </w:t>
-      </w:r>
-      <w:r>
-        <w:t>_</w:t>
-      </w:r>
-      <w:r>
-        <w:t>inventory</w:t>
-      </w:r>
-    </w:p>
-    <w:p>
-      <w:pPr>
-        <w:pStyle w:val="ListParagraph"/>
-        <w:numPr>
-          <w:ilvl w:val="1"/>
-          <w:numId w:val="1"/>
-        </w:numPr>
-      </w:pPr>
-      <w:r>
-        <w:t xml:space="preserve">Inventory(): List of GameObject, </w:t>
+        <w:t xml:space="preserve"> </w:t>
+      </w:r>
+      <w:proofErr w:type="spellStart"/>
+      <w:r>
+        <w:t>GameObjects</w:t>
+      </w:r>
+      <w:proofErr w:type="spellEnd"/>
+      <w:r>
+        <w:t>.</w:t>
+      </w:r>
+      <w:r>
+        <w:t xml:space="preserve">  Specifically what verbs can be used on an </w:t>
+      </w:r>
+      <w:proofErr w:type="gramStart"/>
+      <w:r>
+        <w:t>object.</w:t>
+      </w:r>
+      <w:proofErr w:type="gramEnd"/>
+      <w:r>
+        <w:t xml:space="preserve">  Go example Go </w:t>
+      </w:r>
+      <w:proofErr w:type="spellStart"/>
+      <w:r>
+        <w:t>Shoggoth</w:t>
+      </w:r>
+      <w:proofErr w:type="spellEnd"/>
+      <w:r>
+        <w:t xml:space="preserve"> is not a valid verb use.</w:t>
+      </w:r>
+      <w:r>
+        <w:t xml:space="preserve">  </w:t>
+      </w:r>
+    </w:p>
+    <w:p>
+      <w:pPr>
+        <w:pStyle w:val="ListParagraph"/>
+        <w:numPr>
+          <w:ilvl w:val="1"/>
+          <w:numId w:val="1"/>
+        </w:numPr>
+      </w:pPr>
+      <w:proofErr w:type="gramStart"/>
+      <w:r>
+        <w:t>Inventory(</w:t>
+      </w:r>
+      <w:proofErr w:type="gramEnd"/>
+      <w:r>
+        <w:t xml:space="preserve">): List of </w:t>
+      </w:r>
+      <w:proofErr w:type="spellStart"/>
+      <w:r>
+        <w:t>GameObject</w:t>
+      </w:r>
+      <w:proofErr w:type="spellEnd"/>
+      <w:r>
+        <w:t xml:space="preserve">, </w:t>
       </w:r>
       <w:r>
         <w:t>an actual list of all GameObjects in the GameObject we are calling for the program to enumerate through.</w:t>
@@ -208,9 +223,16 @@
           <w:numId w:val="1"/>
         </w:numPr>
       </w:pPr>
-      <w:r>
-        <w:t>doVerb(</w:t>
-      </w:r>
+      <w:proofErr w:type="spellStart"/>
+      <w:proofErr w:type="gramStart"/>
+      <w:r>
+        <w:t>doVerb</w:t>
+      </w:r>
+      <w:proofErr w:type="spellEnd"/>
+      <w:r>
+        <w:t>(</w:t>
+      </w:r>
+      <w:proofErr w:type="gramEnd"/>
       <w:r>
         <w:t>String</w:t>
       </w:r>
@@ -410,22 +432,22 @@
         </w:numPr>
       </w:pPr>
       <w:r>
+        <w:t xml:space="preserve">Exits(): </w:t>
+      </w:r>
+      <w:r>
+        <w:t>enumerates through the list of the all GameObjects and builds a list of all Objects that are DoorObjects.</w:t>
+      </w:r>
+    </w:p>
+    <w:p>
+      <w:pPr>
+        <w:pStyle w:val="ListParagraph"/>
+        <w:numPr>
+          <w:ilvl w:val="1"/>
+          <w:numId w:val="1"/>
+        </w:numPr>
+      </w:pPr>
+      <w:r>
         <w:lastRenderedPageBreak/>
-        <w:t xml:space="preserve">Exits(): </w:t>
-      </w:r>
-      <w:r>
-        <w:t>enumerates through the list of the all GameObjects and builds a list of all Objects that are DoorObjects.</w:t>
-      </w:r>
-    </w:p>
-    <w:p>
-      <w:pPr>
-        <w:pStyle w:val="ListParagraph"/>
-        <w:numPr>
-          <w:ilvl w:val="1"/>
-          <w:numId w:val="1"/>
-        </w:numPr>
-      </w:pPr>
-      <w:r>
         <w:t>Creatures(): List of CreatureObjects,</w:t>
       </w:r>
       <w:r>
@@ -549,7 +571,15 @@
         </w:numPr>
       </w:pPr>
       <w:r>
-        <w:t>If the Exit entry has a DoorObject subsection, load this into the new DoorObject’s XMLblock and call the DoorObject’s initialize() function.</w:t>
+        <w:t xml:space="preserve">If the Exit entry has a DoorObject subsection, load this into the new DoorObject’s XMLblock and call the DoorObject’s </w:t>
+      </w:r>
+      <w:proofErr w:type="gramStart"/>
+      <w:r>
+        <w:t>initialize(</w:t>
+      </w:r>
+      <w:proofErr w:type="gramEnd"/>
+      <w:r>
+        <w:t>) function.</w:t>
       </w:r>
     </w:p>
     <w:p>
@@ -561,7 +591,10 @@
         </w:numPr>
       </w:pPr>
       <w:r>
-        <w:t>DoorObject</w:t>
+        <w:t>Exit</w:t>
+      </w:r>
+      <w:r>
+        <w:t>Object</w:t>
       </w:r>
     </w:p>
     <w:p>
@@ -822,31 +855,31 @@
         </w:numPr>
       </w:pPr>
       <w:r>
+        <w:t>@override think(): add ability to eat</w:t>
+      </w:r>
+    </w:p>
+    <w:p>
+      <w:pPr>
+        <w:pStyle w:val="ListParagraph"/>
+        <w:numPr>
+          <w:ilvl w:val="0"/>
+          <w:numId w:val="1"/>
+        </w:numPr>
+      </w:pPr>
+      <w:r>
+        <w:t>CharacterObject</w:t>
+      </w:r>
+    </w:p>
+    <w:p>
+      <w:pPr>
+        <w:pStyle w:val="ListParagraph"/>
+        <w:numPr>
+          <w:ilvl w:val="1"/>
+          <w:numId w:val="1"/>
+        </w:numPr>
+      </w:pPr>
+      <w:r>
         <w:lastRenderedPageBreak/>
-        <w:t>@override think(): add ability to eat</w:t>
-      </w:r>
-    </w:p>
-    <w:p>
-      <w:pPr>
-        <w:pStyle w:val="ListParagraph"/>
-        <w:numPr>
-          <w:ilvl w:val="0"/>
-          <w:numId w:val="1"/>
-        </w:numPr>
-      </w:pPr>
-      <w:r>
-        <w:t>CharacterObject</w:t>
-      </w:r>
-    </w:p>
-    <w:p>
-      <w:pPr>
-        <w:pStyle w:val="ListParagraph"/>
-        <w:numPr>
-          <w:ilvl w:val="1"/>
-          <w:numId w:val="1"/>
-        </w:numPr>
-      </w:pPr>
-      <w:r>
         <w:t>@override think(): will call Client Object’s input and parse that input</w:t>
       </w:r>
     </w:p>

</xml_diff>

<commit_message>
Hey look it reads the file and parses now
</commit_message>
<xml_diff>
--- a/Classes for game.docx
+++ b/Classes for game.docx
@@ -431,11 +431,22 @@
           <w:numId w:val="1"/>
         </w:numPr>
       </w:pPr>
-      <w:r>
-        <w:t xml:space="preserve">Exits(): </w:t>
-      </w:r>
-      <w:r>
-        <w:t>enumerates through the list of the all GameObjects and builds a list of all Objects that are DoorObjects.</w:t>
+      <w:proofErr w:type="gramStart"/>
+      <w:r>
+        <w:t>Exits(</w:t>
+      </w:r>
+      <w:proofErr w:type="gramEnd"/>
+      <w:r>
+        <w:t xml:space="preserve">): </w:t>
+      </w:r>
+      <w:r>
+        <w:t>enumerates through the list of the all GameObjects and builds a l</w:t>
+      </w:r>
+      <w:r>
+        <w:t>ist of all Objects that are Exit</w:t>
+      </w:r>
+      <w:r>
+        <w:t>Objects.</w:t>
       </w:r>
     </w:p>
     <w:p>

</xml_diff>